<commit_message>
Fixed minor styling issues
</commit_message>
<xml_diff>
--- a/Training/After Training 2.docx
+++ b/Training/After Training 2.docx
@@ -51,16 +51,7 @@
           <w:sz w:val="21"/>
           <w:szCs w:val="21"/>
         </w:rPr>
-        <w:t>Pleasure to train you today</w:t>
-      </w:r>
-      <w:r>
-        <w:rPr>
-          <w:rFonts w:ascii="Arial" w:hAnsi="Arial" w:cs="Arial"/>
-          <w:color w:val="272728"/>
-          <w:sz w:val="21"/>
-          <w:szCs w:val="21"/>
-        </w:rPr>
-        <w:t>.</w:t>
+        <w:t>Pleasure to train you today.</w:t>
       </w:r>
     </w:p>
     <w:p>
@@ -251,7 +242,7 @@
       <w:pPr>
         <w:rPr>
           <w:rFonts w:ascii="Arial" w:hAnsi="Arial" w:cs="Arial"/>
-          <w:color w:val="272728"/>
+          <w:color w:val="000000" w:themeColor="text1"/>
           <w:sz w:val="21"/>
           <w:szCs w:val="21"/>
         </w:rPr>
@@ -260,19 +251,11 @@
         <w:rPr>
           <w:rStyle w:val="Strong"/>
           <w:rFonts w:ascii="Arial" w:hAnsi="Arial" w:cs="Arial"/>
-          <w:color w:val="333333"/>
-          <w:sz w:val="20"/>
-          <w:szCs w:val="20"/>
-        </w:rPr>
-        <w:t xml:space="preserve">(Alex's trinket </w:t>
-      </w:r>
-      <w:r>
-        <w:rPr>
-          <w:rStyle w:val="Strong"/>
-          <w:rFonts w:ascii="Arial" w:hAnsi="Arial" w:cs="Arial"/>
-          <w:color w:val="333333"/>
-        </w:rPr>
-        <w:t>account)</w:t>
+          <w:color w:val="000000" w:themeColor="text1"/>
+          <w:sz w:val="21"/>
+          <w:szCs w:val="21"/>
+        </w:rPr>
+        <w:t>(Alex's trinket account)</w:t>
       </w:r>
     </w:p>
     <w:p>
@@ -422,7 +405,7 @@
       <w:pPr>
         <w:rPr>
           <w:rFonts w:ascii="Arial" w:hAnsi="Arial" w:cs="Arial"/>
-          <w:color w:val="272728"/>
+          <w:color w:val="000000" w:themeColor="text1"/>
           <w:sz w:val="21"/>
           <w:szCs w:val="21"/>
         </w:rPr>
@@ -431,9 +414,9 @@
         <w:rPr>
           <w:rStyle w:val="Strong"/>
           <w:rFonts w:ascii="Arial" w:hAnsi="Arial" w:cs="Arial"/>
-          <w:color w:val="333333"/>
-          <w:sz w:val="20"/>
-          <w:szCs w:val="20"/>
+          <w:color w:val="000000" w:themeColor="text1"/>
+          <w:sz w:val="21"/>
+          <w:szCs w:val="21"/>
         </w:rPr>
         <w:t>(Alex's scratch account)</w:t>
       </w:r>

</xml_diff>

<commit_message>
made adjustments to training docs
</commit_message>
<xml_diff>
--- a/Training/After Training 2.docx
+++ b/Training/After Training 2.docx
@@ -88,7 +88,16 @@
           <w:sz w:val="22"/>
           <w:szCs w:val="22"/>
         </w:rPr>
-        <w:t xml:space="preserve">Attached to this email is the document we went over today during the training both in docx and pdf form. </w:t>
+        <w:t>Attached to this email is the document we went over today during t</w:t>
+      </w:r>
+      <w:r>
+        <w:rPr>
+          <w:rFonts w:ascii="Arial" w:hAnsi="Arial" w:cs="Arial"/>
+          <w:color w:val="272728"/>
+          <w:sz w:val="22"/>
+          <w:szCs w:val="22"/>
+        </w:rPr>
+        <w:t>raining.</w:t>
       </w:r>
     </w:p>
     <w:p>

</xml_diff>